<commit_message>
Finish PPS. Iteration 3
</commit_message>
<xml_diff>
--- a/pps/kislyuk/Кислюк_ППС.docx
+++ b/pps/kislyuk/Кислюк_ППС.docx
@@ -611,7 +611,13 @@
         <w:t xml:space="preserve">В </w:t>
       </w:r>
       <w:r>
-        <w:t>области разработки ПО ключевым моментом является организация людей в команды</w:t>
+        <w:t xml:space="preserve">области разработки ПО ключевым моментом </w:t>
+      </w:r>
+      <w:r>
+        <w:t xml:space="preserve">для успешной реализации проекта </w:t>
+      </w:r>
+      <w:r>
+        <w:t>является организация людей в команды</w:t>
       </w:r>
       <w:r>
         <w:t>.</w:t>
@@ -850,7 +856,11 @@
         <w:t xml:space="preserve"> определяется как </w:t>
       </w:r>
       <w:r>
-        <w:t xml:space="preserve">отношение количества решенных бизнес-задач </w:t>
+        <w:t xml:space="preserve">отношение </w:t>
+      </w:r>
+      <w:r>
+        <w:lastRenderedPageBreak/>
+        <w:t xml:space="preserve">количества решенных бизнес-задач </w:t>
       </w:r>
       <w:r>
         <w:t>к</w:t>
@@ -871,7 +881,6 @@
         <w:rPr>
           <w:b/>
         </w:rPr>
-        <w:lastRenderedPageBreak/>
         <w:t>частоты выпуска версий</w:t>
       </w:r>
       <w:r>
@@ -951,13 +960,16 @@
         <w:t xml:space="preserve">Отсутствует необходимость </w:t>
       </w:r>
       <w:r>
+        <w:t xml:space="preserve">частой </w:t>
+      </w:r>
+      <w:r>
         <w:t>поставки</w:t>
       </w:r>
       <w:r>
-        <w:t xml:space="preserve"> частой</w:t>
-      </w:r>
-      <w:r>
-        <w:t xml:space="preserve"> обеспечения в конкретный срок и </w:t>
+        <w:t xml:space="preserve"> </w:t>
+      </w:r>
+      <w:r>
+        <w:t xml:space="preserve">обеспечения в конкретный срок и </w:t>
       </w:r>
       <w:r>
         <w:t>регулярного</w:t>
@@ -998,19 +1010,19 @@
         <w:t>Вторым спос</w:t>
       </w:r>
       <w:r>
-        <w:t xml:space="preserve">обом организации выступает вид </w:t>
+        <w:t xml:space="preserve">обом организации выступает </w:t>
       </w:r>
       <w:r>
         <w:t>г</w:t>
       </w:r>
       <w:r>
-        <w:t xml:space="preserve">ибких методологий </w:t>
+        <w:t xml:space="preserve">ибкая методология </w:t>
       </w:r>
       <w:r>
         <w:t>разработки</w:t>
       </w:r>
       <w:r>
-        <w:t xml:space="preserve"> (</w:t>
+        <w:t xml:space="preserve"> </w:t>
       </w:r>
       <w:proofErr w:type="spellStart"/>
       <w:r>
@@ -1018,9 +1030,6 @@
       </w:r>
       <w:proofErr w:type="spellEnd"/>
       <w:r>
-        <w:t>)</w:t>
-      </w:r>
-      <w:r>
         <w:t>.</w:t>
       </w:r>
       <w:r>
@@ -1036,13 +1045,22 @@
         <w:t>предста</w:t>
       </w:r>
       <w:r>
-        <w:t>влена в одноименном манифесте [4</w:t>
-      </w:r>
-      <w:r>
-        <w:t xml:space="preserve">]. </w:t>
-      </w:r>
-      <w:r>
-        <w:t>Появление данной модели обусловлено постоянно меняющимися требованиями рынка программного обеспечения, поэтому стабильность требований становится менее важной, чем качество продукта, объемы предоставленных ресурсов и наличие технического долга. Итеративность, как ключевая характеристика, позволяет повысить понимание и слаженность отделов команды. По отношению к каскадной модели разработки увеличивается важность скорости, о чем свидетельствует необходимость частой поставки версий продукта и поставка в определенный срок. Тип задач для выбора данного способа – весь жизненный цикл программного обеспечения от разработки до поддержки</w:t>
+        <w:t>влена в одноименном манифесте, а п</w:t>
+      </w:r>
+      <w:r>
+        <w:t>оявление обусловлено постоянно меняющимися требованиями</w:t>
+      </w:r>
+      <w:r>
+        <w:t xml:space="preserve"> рынка программного обеспечения [4]. С</w:t>
+      </w:r>
+      <w:r>
+        <w:t>табильность требований становится менее важной, чем качество продукта, объемы предоставленных ресурсов и наличие тех</w:t>
+      </w:r>
+      <w:r>
+        <w:t xml:space="preserve">нического долга. Итеративность, </w:t>
+      </w:r>
+      <w:r>
+        <w:t>ключевая характеристика, позволяет повысить понимание и слаженность отделов команды. По отношению к каскадной модели разработки увеличивается важность скорости, о чем свидетельствует необходимость частой поставки версий продукта и поставка в определенный срок. Тип задач для выбора данного способа – весь жизненный цикл программного обеспечения от разработки до поддержки</w:t>
       </w:r>
       <w:r>
         <w:t>.</w:t>
@@ -1057,7 +1075,13 @@
         <w:tab/>
       </w:r>
       <w:r>
-        <w:t xml:space="preserve">Третьим способом организации выступает конкретная реализация идей гибких методологий – </w:t>
+        <w:t xml:space="preserve">Третьим способом организации выступает </w:t>
+      </w:r>
+      <w:r>
+        <w:t xml:space="preserve">следующий вид множества </w:t>
+      </w:r>
+      <w:r>
+        <w:t xml:space="preserve">гибких методологий – </w:t>
       </w:r>
       <w:r>
         <w:rPr>
@@ -1091,7 +1115,12 @@
         <w:t>.</w:t>
       </w:r>
       <w:r>
-        <w:t xml:space="preserve"> Наличие обязательных ежедневных совещаний и собраний в отличие от предыдущего способа помогает вывести момент коммуникации участников команд на новый уровень. Параметр скорости достигает наибольшей значимости при выборе данного способа, поскольку частота и необходимость поставки продукта к конкретному моменту во времени выходят на первый план. Тип задач для выбора данного способа – решение сложных задач бизнеса и разработка продукта на протяжении нескольких </w:t>
+        <w:t xml:space="preserve"> Наличие обязательных ежедневных совещаний и собраний в отличие от предыдущего способа помогает вывести момент коммуникации участников команд на новый уровень. Параметр скорости достигает наибольшей значимости при выборе данного способа, поскольку частота и необхо</w:t>
+      </w:r>
+      <w:bookmarkStart w:id="0" w:name="_GoBack"/>
+      <w:bookmarkEnd w:id="0"/>
+      <w:r>
+        <w:t xml:space="preserve">димость поставки продукта к конкретному моменту во времени выходят на первый план. Тип задач для выбора данного способа – решение сложных задач бизнеса и разработка продукта на протяжении нескольких </w:t>
       </w:r>
       <w:r>
         <w:t xml:space="preserve">лет. </w:t>
@@ -1131,13 +1160,31 @@
         <w:t>при выборе</w:t>
       </w:r>
       <w:r>
-        <w:t xml:space="preserve"> любой из представленных гибких методологий </w:t>
-      </w:r>
-      <w:r>
-        <w:t>повышается качество с заметным понижением скорости</w:t>
-      </w:r>
-      <w:r>
-        <w:t xml:space="preserve"> по сравнению с каскадной моделью</w:t>
+        <w:t xml:space="preserve"> </w:t>
+      </w:r>
+      <w:r>
+        <w:t xml:space="preserve">одной </w:t>
+      </w:r>
+      <w:r>
+        <w:t xml:space="preserve">из представленных гибких методологий </w:t>
+      </w:r>
+      <w:r>
+        <w:t xml:space="preserve">повышается качество с заметным понижением </w:t>
+      </w:r>
+      <w:r>
+        <w:t xml:space="preserve">общей </w:t>
+      </w:r>
+      <w:r>
+        <w:t>скорости</w:t>
+      </w:r>
+      <w:r>
+        <w:t xml:space="preserve"> </w:t>
+      </w:r>
+      <w:r>
+        <w:t xml:space="preserve">разработки </w:t>
+      </w:r>
+      <w:r>
+        <w:t>по сравнению с каскадной моделью</w:t>
       </w:r>
       <w:r>
         <w:t>.</w:t>
@@ -1170,14 +1217,23 @@
         <w:t>Agile</w:t>
       </w:r>
       <w:r>
-        <w:t>, что наблюда</w:t>
-      </w:r>
-      <w:r>
-        <w:t xml:space="preserve">ется в качестве продукта и </w:t>
+        <w:t xml:space="preserve">, что </w:t>
+      </w:r>
+      <w:r>
+        <w:t>заключается</w:t>
+      </w:r>
+      <w:r>
+        <w:t xml:space="preserve"> в </w:t>
       </w:r>
       <w:r>
         <w:lastRenderedPageBreak/>
-        <w:t xml:space="preserve">количестве обращений пользователей, а также сходство </w:t>
+        <w:t xml:space="preserve">качестве продукта и количестве обращений </w:t>
+      </w:r>
+      <w:r>
+        <w:t xml:space="preserve">неудовлетворенных </w:t>
+      </w:r>
+      <w:r>
+        <w:t xml:space="preserve">пользователей, а также сходство </w:t>
       </w:r>
       <w:proofErr w:type="spellStart"/>
       <w:r>
@@ -1185,15 +1241,22 @@
       </w:r>
       <w:proofErr w:type="spellEnd"/>
       <w:r>
-        <w:t xml:space="preserve"> по отношению к каскадной модели разработки</w:t>
-      </w:r>
-      <w:bookmarkStart w:id="0" w:name="_GoBack"/>
-      <w:bookmarkEnd w:id="0"/>
+        <w:t xml:space="preserve"> </w:t>
+      </w:r>
+      <w:r>
+        <w:t>и</w:t>
+      </w:r>
+      <w:r>
+        <w:t xml:space="preserve"> каскадной модели разработки</w:t>
+      </w:r>
+      <w:r>
+        <w:t>, выраженное в повышении показателей общей скорости разработки проекта с небольшим ухудшением качества</w:t>
+      </w:r>
       <w:r>
         <w:t xml:space="preserve">. </w:t>
       </w:r>
       <w:r>
-        <w:t xml:space="preserve">На основе данной таблицы </w:t>
+        <w:t xml:space="preserve">На основе приведенных показателей </w:t>
       </w:r>
       <w:r>
         <w:t xml:space="preserve">можно выполнить </w:t>
@@ -5481,7 +5544,7 @@
 </file>
 
 <file path=customXml/itemProps1.xml><?xml version="1.0" encoding="utf-8"?>
-<ds:datastoreItem xmlns:ds="http://schemas.openxmlformats.org/officeDocument/2006/customXml" ds:itemID="{E7650AD2-0D61-F141-8738-EAD10F7F2224}">
+<ds:datastoreItem xmlns:ds="http://schemas.openxmlformats.org/officeDocument/2006/customXml" ds:itemID="{31A301B2-F401-0344-9DC8-AA2BEF85254D}">
   <ds:schemaRefs>
     <ds:schemaRef ds:uri="http://schemas.openxmlformats.org/officeDocument/2006/bibliography"/>
   </ds:schemaRefs>

</xml_diff>

<commit_message>
Update for 3rd version of PPS.
</commit_message>
<xml_diff>
--- a/pps/kislyuk/Кислюк_ППС.docx
+++ b/pps/kislyuk/Кислюк_ППС.docx
@@ -442,7 +442,19 @@
         <w:rPr>
           <w:sz w:val="24"/>
         </w:rPr>
-        <w:t>разработки и</w:t>
+        <w:t xml:space="preserve">разработки </w:t>
+      </w:r>
+      <w:r>
+        <w:rPr>
+          <w:sz w:val="24"/>
+        </w:rPr>
+        <w:t xml:space="preserve">программного обеспечения </w:t>
+      </w:r>
+      <w:r>
+        <w:rPr>
+          <w:sz w:val="24"/>
+        </w:rPr>
+        <w:t>и</w:t>
       </w:r>
       <w:r>
         <w:rPr>
@@ -632,54 +644,53 @@
         <w:t>я команда способна решать поставленные бизнес-задачи</w:t>
       </w:r>
       <w:r>
-        <w:t>.</w:t>
-      </w:r>
-      <w:r>
-        <w:t xml:space="preserve"> Показатель успешности выполнения задач – продуктивность команды.</w:t>
+        <w:t xml:space="preserve">. В современном мире немалую роль отводят гибким методологиям, которые ориентируются на человеческое взаимодействие. </w:t>
+      </w:r>
+      <w:r>
+        <w:t>Не</w:t>
+      </w:r>
+      <w:r>
+        <w:t xml:space="preserve">зависимо от </w:t>
+      </w:r>
+      <w:r>
+        <w:rPr>
+          <w:lang w:val="en-US"/>
+        </w:rPr>
+        <w:t>Standish</w:t>
       </w:r>
       <w:r>
         <w:t xml:space="preserve"> </w:t>
       </w:r>
       <w:r>
-        <w:t>Не</w:t>
-      </w:r>
-      <w:r>
-        <w:t xml:space="preserve">зависимо от </w:t>
-      </w:r>
-      <w:r>
         <w:rPr>
           <w:lang w:val="en-US"/>
         </w:rPr>
-        <w:t>Standish</w:t>
+        <w:t>Group</w:t>
       </w:r>
       <w:r>
         <w:t xml:space="preserve"> </w:t>
       </w:r>
       <w:r>
+        <w:t xml:space="preserve">исследования </w:t>
+      </w:r>
+      <w:proofErr w:type="spellStart"/>
+      <w:r>
         <w:rPr>
           <w:lang w:val="en-US"/>
         </w:rPr>
-        <w:t>Group</w:t>
-      </w:r>
+        <w:t>Ambysoft</w:t>
+      </w:r>
+      <w:proofErr w:type="spellEnd"/>
       <w:r>
         <w:t xml:space="preserve"> </w:t>
       </w:r>
       <w:r>
-        <w:t xml:space="preserve">исследования </w:t>
-      </w:r>
-      <w:proofErr w:type="spellStart"/>
-      <w:r>
-        <w:rPr>
-          <w:lang w:val="en-US"/>
-        </w:rPr>
-        <w:t>Ambysoft</w:t>
-      </w:r>
-      <w:proofErr w:type="spellEnd"/>
-      <w:r>
-        <w:t xml:space="preserve"> </w:t>
-      </w:r>
-      <w:r>
-        <w:t xml:space="preserve">доказывают преимущества гибких методологий разработки, что подтверждает важность взаимодействия, понимания </w:t>
+        <w:t>доказывают преимущества гибких методологий разработки, что подтверждает важ</w:t>
+      </w:r>
+      <w:bookmarkStart w:id="0" w:name="_GoBack"/>
+      <w:bookmarkEnd w:id="0"/>
+      <w:r>
+        <w:t xml:space="preserve">ность взаимодействия, понимания </w:t>
       </w:r>
       <w:r>
         <w:t>и согла</w:t>
@@ -1115,12 +1126,7 @@
         <w:t>.</w:t>
       </w:r>
       <w:r>
-        <w:t xml:space="preserve"> Наличие обязательных ежедневных совещаний и собраний в отличие от предыдущего способа помогает вывести момент коммуникации участников команд на новый уровень. Параметр скорости достигает наибольшей значимости при выборе данного способа, поскольку частота и необхо</w:t>
-      </w:r>
-      <w:bookmarkStart w:id="0" w:name="_GoBack"/>
-      <w:bookmarkEnd w:id="0"/>
-      <w:r>
-        <w:t xml:space="preserve">димость поставки продукта к конкретному моменту во времени выходят на первый план. Тип задач для выбора данного способа – решение сложных задач бизнеса и разработка продукта на протяжении нескольких </w:t>
+        <w:t xml:space="preserve"> Наличие обязательных ежедневных совещаний и собраний в отличие от предыдущего способа помогает вывести момент коммуникации участников команд на новый уровень. Параметр скорости достигает наибольшей значимости при выборе данного способа, поскольку частота и необходимость поставки продукта к конкретному моменту во времени выходят на первый план. Тип задач для выбора данного способа – решение сложных задач бизнеса и разработка продукта на протяжении нескольких </w:t>
       </w:r>
       <w:r>
         <w:t xml:space="preserve">лет. </w:t>
@@ -1250,7 +1256,13 @@
         <w:t xml:space="preserve"> каскадной модели разработки</w:t>
       </w:r>
       <w:r>
-        <w:t>, выраженное в повышении показателей общей скорости разработки проекта с небольшим ухудшением качества</w:t>
+        <w:t xml:space="preserve">, выраженное в </w:t>
+      </w:r>
+      <w:r>
+        <w:t xml:space="preserve">незначительном </w:t>
+      </w:r>
+      <w:r>
+        <w:t>повышении показателей общей скорости разработки проекта с небольшим ухудшением качества</w:t>
       </w:r>
       <w:r>
         <w:t xml:space="preserve">. </w:t>
@@ -2505,13 +2517,7 @@
         <w:rPr>
           <w:rStyle w:val="None"/>
         </w:rPr>
-        <w:t xml:space="preserve">Режим доступа: </w:t>
-      </w:r>
-      <w:r>
-        <w:rPr>
-          <w:rStyle w:val="None"/>
-        </w:rPr>
-        <w:t xml:space="preserve"> </w:t>
+        <w:t xml:space="preserve">Режим доступа:  </w:t>
       </w:r>
       <w:r>
         <w:rPr>
@@ -3217,7 +3223,7 @@
       <w:rPr>
         <w:noProof/>
       </w:rPr>
-      <w:t>3</w:t>
+      <w:t>2</w:t>
     </w:r>
     <w:r>
       <w:fldChar w:fldCharType="end"/>
@@ -5544,7 +5550,7 @@
 </file>
 
 <file path=customXml/itemProps1.xml><?xml version="1.0" encoding="utf-8"?>
-<ds:datastoreItem xmlns:ds="http://schemas.openxmlformats.org/officeDocument/2006/customXml" ds:itemID="{31A301B2-F401-0344-9DC8-AA2BEF85254D}">
+<ds:datastoreItem xmlns:ds="http://schemas.openxmlformats.org/officeDocument/2006/customXml" ds:itemID="{C13512D2-EEFF-0D47-956E-852A7F0FEB83}">
   <ds:schemaRefs>
     <ds:schemaRef ds:uri="http://schemas.openxmlformats.org/officeDocument/2006/bibliography"/>
   </ds:schemaRefs>

</xml_diff>